<commit_message>
Update Optimization for Road Data.docx
</commit_message>
<xml_diff>
--- a/files/SAE/Writings/Optimization for Road Data.docx
+++ b/files/SAE/Writings/Optimization for Road Data.docx
@@ -315,47 +315,7 @@
           <w:sz w:val="24"/>
           <w:szCs w:val="24"/>
         </w:rPr>
-        <w:t xml:space="preserve">  R</w:t>
-      </w:r>
-      <w:r>
-        <w:rPr>
-          <w:rFonts w:ascii="Times New Roman" w:eastAsiaTheme="minorEastAsia" w:hAnsi="Times New Roman" w:cs="Times New Roman"/>
-          <w:sz w:val="24"/>
-          <w:szCs w:val="24"/>
-        </w:rPr>
-        <w:t xml:space="preserve">oad </w:t>
-      </w:r>
-      <w:r>
-        <w:rPr>
-          <w:rFonts w:ascii="Times New Roman" w:eastAsiaTheme="minorEastAsia" w:hAnsi="Times New Roman" w:cs="Times New Roman"/>
-          <w:sz w:val="24"/>
-          <w:szCs w:val="24"/>
-        </w:rPr>
-        <w:t>C</w:t>
-      </w:r>
-      <w:r>
-        <w:rPr>
-          <w:rFonts w:ascii="Times New Roman" w:eastAsiaTheme="minorEastAsia" w:hAnsi="Times New Roman" w:cs="Times New Roman"/>
-          <w:sz w:val="24"/>
-          <w:szCs w:val="24"/>
-        </w:rPr>
-        <w:t xml:space="preserve">urvature </w:t>
-      </w:r>
-      <w:r>
-        <w:rPr>
-          <w:rFonts w:ascii="Times New Roman" w:eastAsiaTheme="minorEastAsia" w:hAnsi="Times New Roman" w:cs="Times New Roman"/>
-          <w:sz w:val="24"/>
-          <w:szCs w:val="24"/>
-        </w:rPr>
-        <w:t>M</w:t>
-      </w:r>
-      <w:r>
-        <w:rPr>
-          <w:rFonts w:ascii="Times New Roman" w:eastAsiaTheme="minorEastAsia" w:hAnsi="Times New Roman" w:cs="Times New Roman"/>
-          <w:sz w:val="24"/>
-          <w:szCs w:val="24"/>
-        </w:rPr>
-        <w:t>odel k</w:t>
+        <w:t xml:space="preserve">  Road Curvature Model k</w:t>
       </w:r>
     </w:p>
     <w:p>
@@ -409,15 +369,7 @@
           <w:sz w:val="24"/>
           <w:szCs w:val="24"/>
         </w:rPr>
-        <w:t xml:space="preserve"> </w:t>
-      </w:r>
-      <w:r>
-        <w:rPr>
-          <w:rFonts w:ascii="Times New Roman" w:eastAsiaTheme="minorEastAsia" w:hAnsi="Times New Roman" w:cs="Times New Roman"/>
-          <w:sz w:val="24"/>
-          <w:szCs w:val="24"/>
-        </w:rPr>
-        <w:t>Road Sampled Curvature Data (GPS Data and Google Earth Data)</w:t>
+        <w:t xml:space="preserve"> Road Sampled Curvature Data (GPS Data and Google Earth Data)</w:t>
       </w:r>
     </w:p>
     <w:p>
@@ -607,23 +559,7 @@
             <w:sz w:val="24"/>
             <w:szCs w:val="24"/>
           </w:rPr>
-          <m:t>s</m:t>
-        </m:r>
-        <m:r>
-          <w:rPr>
-            <w:rFonts w:ascii="Cambria Math" w:eastAsiaTheme="minorEastAsia" w:hAnsi="Cambria Math" w:cs="Times New Roman"/>
-            <w:sz w:val="24"/>
-            <w:szCs w:val="24"/>
-          </w:rPr>
-          <m:t xml:space="preserve"> </m:t>
-        </m:r>
-        <m:r>
-          <w:rPr>
-            <w:rFonts w:ascii="Cambria Math" w:eastAsiaTheme="minorEastAsia" w:hAnsi="Cambria Math" w:cs="Times New Roman"/>
-            <w:sz w:val="24"/>
-            <w:szCs w:val="24"/>
-          </w:rPr>
-          <m:t xml:space="preserve"> </m:t>
+          <m:t xml:space="preserve">s  </m:t>
         </m:r>
       </m:oMath>
       <w:r>
@@ -797,15 +733,7 @@
             <w:sz w:val="24"/>
             <w:szCs w:val="24"/>
           </w:rPr>
-          <m:t>s</m:t>
-        </m:r>
-        <m:r>
-          <w:rPr>
-            <w:rFonts w:ascii="Cambria Math" w:eastAsiaTheme="minorEastAsia" w:hAnsi="Cambria Math" w:cs="Times New Roman"/>
-            <w:sz w:val="24"/>
-            <w:szCs w:val="24"/>
-          </w:rPr>
-          <m:t>+</m:t>
+          <m:t>s+</m:t>
         </m:r>
         <m:sSub>
           <m:sSubPr>
@@ -1054,8 +982,8 @@
           </w:rPr>
           <m:t>=</m:t>
         </m:r>
-        <m:d>
-          <m:dPr>
+        <m:sSub>
+          <m:sSubPr>
             <m:ctrlPr>
               <w:rPr>
                 <w:rFonts w:ascii="Cambria Math" w:eastAsiaTheme="minorEastAsia" w:hAnsi="Cambria Math" w:cs="Times New Roman"/>
@@ -1064,90 +992,28 @@
                 <w:szCs w:val="24"/>
               </w:rPr>
             </m:ctrlPr>
-          </m:dPr>
+          </m:sSubPr>
           <m:e>
-            <m:sSub>
-              <m:sSubPr>
-                <m:ctrlPr>
-                  <w:rPr>
-                    <w:rFonts w:ascii="Cambria Math" w:eastAsiaTheme="minorEastAsia" w:hAnsi="Cambria Math" w:cs="Times New Roman"/>
-                    <w:i/>
-                    <w:sz w:val="24"/>
-                    <w:szCs w:val="24"/>
-                  </w:rPr>
-                </m:ctrlPr>
-              </m:sSubPr>
-              <m:e>
-                <m:r>
-                  <w:rPr>
-                    <w:rFonts w:ascii="Cambria Math" w:eastAsiaTheme="minorEastAsia" w:hAnsi="Cambria Math" w:cs="Times New Roman"/>
-                    <w:sz w:val="24"/>
-                    <w:szCs w:val="24"/>
-                  </w:rPr>
-                  <m:t>x</m:t>
-                </m:r>
-              </m:e>
-              <m:sub>
-                <m:r>
-                  <w:rPr>
-                    <w:rFonts w:ascii="Cambria Math" w:eastAsiaTheme="minorEastAsia" w:hAnsi="Cambria Math" w:cs="Times New Roman"/>
-                    <w:sz w:val="24"/>
-                    <w:szCs w:val="24"/>
-                  </w:rPr>
-                  <m:t>1</m:t>
-                </m:r>
-              </m:sub>
-            </m:sSub>
-            <m:r>
-              <w:rPr>
-                <w:rFonts w:ascii="Cambria Math" w:eastAsiaTheme="minorEastAsia" w:hAnsi="Cambria Math" w:cs="Times New Roman"/>
-                <w:sz w:val="24"/>
-                <w:szCs w:val="24"/>
-              </w:rPr>
-              <m:t>+</m:t>
-            </m:r>
-            <m:sSub>
-              <m:sSubPr>
-                <m:ctrlPr>
-                  <w:rPr>
-                    <w:rFonts w:ascii="Cambria Math" w:eastAsiaTheme="minorEastAsia" w:hAnsi="Cambria Math" w:cs="Times New Roman"/>
-                    <w:i/>
-                    <w:sz w:val="24"/>
-                    <w:szCs w:val="24"/>
-                  </w:rPr>
-                </m:ctrlPr>
-              </m:sSubPr>
-              <m:e>
-                <m:r>
-                  <w:rPr>
-                    <w:rFonts w:ascii="Cambria Math" w:eastAsiaTheme="minorEastAsia" w:hAnsi="Cambria Math" w:cs="Times New Roman"/>
-                    <w:sz w:val="24"/>
-                    <w:szCs w:val="24"/>
-                  </w:rPr>
-                  <m:t>x</m:t>
-                </m:r>
-              </m:e>
-              <m:sub>
-                <m:r>
-                  <w:rPr>
-                    <w:rFonts w:ascii="Cambria Math" w:eastAsiaTheme="minorEastAsia" w:hAnsi="Cambria Math" w:cs="Times New Roman"/>
-                    <w:sz w:val="24"/>
-                    <w:szCs w:val="24"/>
-                  </w:rPr>
-                  <m:t>2</m:t>
-                </m:r>
-              </m:sub>
-            </m:sSub>
-            <m:r>
-              <w:rPr>
-                <w:rFonts w:ascii="Cambria Math" w:eastAsiaTheme="minorEastAsia" w:hAnsi="Cambria Math" w:cs="Times New Roman"/>
-                <w:sz w:val="24"/>
-                <w:szCs w:val="24"/>
-              </w:rPr>
-              <m:t>s</m:t>
+            <m:r>
+              <w:rPr>
+                <w:rFonts w:ascii="Cambria Math" w:eastAsiaTheme="minorEastAsia" w:hAnsi="Cambria Math" w:cs="Times New Roman"/>
+                <w:sz w:val="24"/>
+                <w:szCs w:val="24"/>
+              </w:rPr>
+              <m:t>Q</m:t>
             </m:r>
           </m:e>
-        </m:d>
+          <m:sub>
+            <m:r>
+              <w:rPr>
+                <w:rFonts w:ascii="Cambria Math" w:eastAsiaTheme="minorEastAsia" w:hAnsi="Cambria Math" w:cs="Times New Roman"/>
+                <w:sz w:val="24"/>
+                <w:szCs w:val="24"/>
+              </w:rPr>
+              <m:t>1</m:t>
+            </m:r>
+          </m:sub>
+        </m:sSub>
         <m:r>
           <w:rPr>
             <w:rFonts w:ascii="Cambria Math" w:eastAsiaTheme="minorEastAsia" w:hAnsi="Cambria Math" w:cs="Times New Roman"/>
@@ -1302,6 +1168,46 @@
           </w:rPr>
           <m:t>+</m:t>
         </m:r>
+        <m:sSub>
+          <m:sSubPr>
+            <m:ctrlPr>
+              <w:rPr>
+                <w:rFonts w:ascii="Cambria Math" w:eastAsiaTheme="minorEastAsia" w:hAnsi="Cambria Math" w:cs="Times New Roman"/>
+                <w:i/>
+                <w:sz w:val="24"/>
+                <w:szCs w:val="24"/>
+              </w:rPr>
+            </m:ctrlPr>
+          </m:sSubPr>
+          <m:e>
+            <m:r>
+              <w:rPr>
+                <w:rFonts w:ascii="Cambria Math" w:eastAsiaTheme="minorEastAsia" w:hAnsi="Cambria Math" w:cs="Times New Roman"/>
+                <w:sz w:val="24"/>
+                <w:szCs w:val="24"/>
+              </w:rPr>
+              <m:t>x</m:t>
+            </m:r>
+          </m:e>
+          <m:sub>
+            <m:r>
+              <w:rPr>
+                <w:rFonts w:ascii="Cambria Math" w:eastAsiaTheme="minorEastAsia" w:hAnsi="Cambria Math" w:cs="Times New Roman"/>
+                <w:sz w:val="24"/>
+                <w:szCs w:val="24"/>
+              </w:rPr>
+              <m:t>5</m:t>
+            </m:r>
+          </m:sub>
+        </m:sSub>
+        <m:r>
+          <w:rPr>
+            <w:rFonts w:ascii="Cambria Math" w:eastAsiaTheme="minorEastAsia" w:hAnsi="Cambria Math" w:cs="Times New Roman"/>
+            <w:sz w:val="24"/>
+            <w:szCs w:val="24"/>
+          </w:rPr>
+          <m:t>*</m:t>
+        </m:r>
         <m:d>
           <m:dPr>
             <m:ctrlPr>
@@ -1340,15 +1246,7 @@
                     <w:sz w:val="24"/>
                     <w:szCs w:val="24"/>
                   </w:rPr>
-                  <m:t>s</m:t>
-                </m:r>
-                <m:r>
-                  <w:rPr>
-                    <w:rFonts w:ascii="Cambria Math" w:eastAsiaTheme="minorEastAsia" w:hAnsi="Cambria Math" w:cs="Times New Roman"/>
-                    <w:sz w:val="24"/>
-                    <w:szCs w:val="24"/>
-                  </w:rPr>
-                  <m:t>-</m:t>
+                  <m:t>s-</m:t>
                 </m:r>
                 <m:sSub>
                   <m:sSubPr>
@@ -1456,8 +1354,8 @@
           </w:rPr>
           <m:t xml:space="preserve">+                                  </m:t>
         </m:r>
-        <m:d>
-          <m:dPr>
+        <m:sSub>
+          <m:sSubPr>
             <m:ctrlPr>
               <w:rPr>
                 <w:rFonts w:ascii="Cambria Math" w:eastAsiaTheme="minorEastAsia" w:hAnsi="Cambria Math" w:cs="Times New Roman"/>
@@ -1466,90 +1364,28 @@
                 <w:szCs w:val="24"/>
               </w:rPr>
             </m:ctrlPr>
-          </m:dPr>
+          </m:sSubPr>
           <m:e>
-            <m:sSub>
-              <m:sSubPr>
-                <m:ctrlPr>
-                  <w:rPr>
-                    <w:rFonts w:ascii="Cambria Math" w:eastAsiaTheme="minorEastAsia" w:hAnsi="Cambria Math" w:cs="Times New Roman"/>
-                    <w:i/>
-                    <w:sz w:val="24"/>
-                    <w:szCs w:val="24"/>
-                  </w:rPr>
-                </m:ctrlPr>
-              </m:sSubPr>
-              <m:e>
-                <m:r>
-                  <w:rPr>
-                    <w:rFonts w:ascii="Cambria Math" w:eastAsiaTheme="minorEastAsia" w:hAnsi="Cambria Math" w:cs="Times New Roman"/>
-                    <w:sz w:val="24"/>
-                    <w:szCs w:val="24"/>
-                  </w:rPr>
-                  <m:t>x</m:t>
-                </m:r>
-              </m:e>
-              <m:sub>
-                <m:r>
-                  <w:rPr>
-                    <w:rFonts w:ascii="Cambria Math" w:eastAsiaTheme="minorEastAsia" w:hAnsi="Cambria Math" w:cs="Times New Roman"/>
-                    <w:sz w:val="24"/>
-                    <w:szCs w:val="24"/>
-                  </w:rPr>
-                  <m:t>5</m:t>
-                </m:r>
-              </m:sub>
-            </m:sSub>
-            <m:r>
-              <w:rPr>
-                <w:rFonts w:ascii="Cambria Math" w:eastAsiaTheme="minorEastAsia" w:hAnsi="Cambria Math" w:cs="Times New Roman"/>
-                <w:sz w:val="24"/>
-                <w:szCs w:val="24"/>
-              </w:rPr>
-              <m:t>-</m:t>
-            </m:r>
-            <m:sSub>
-              <m:sSubPr>
-                <m:ctrlPr>
-                  <w:rPr>
-                    <w:rFonts w:ascii="Cambria Math" w:eastAsiaTheme="minorEastAsia" w:hAnsi="Cambria Math" w:cs="Times New Roman"/>
-                    <w:i/>
-                    <w:sz w:val="24"/>
-                    <w:szCs w:val="24"/>
-                  </w:rPr>
-                </m:ctrlPr>
-              </m:sSubPr>
-              <m:e>
-                <m:r>
-                  <w:rPr>
-                    <w:rFonts w:ascii="Cambria Math" w:eastAsiaTheme="minorEastAsia" w:hAnsi="Cambria Math" w:cs="Times New Roman"/>
-                    <w:sz w:val="24"/>
-                    <w:szCs w:val="24"/>
-                  </w:rPr>
-                  <m:t>x</m:t>
-                </m:r>
-              </m:e>
-              <m:sub>
-                <m:r>
-                  <w:rPr>
-                    <w:rFonts w:ascii="Cambria Math" w:eastAsiaTheme="minorEastAsia" w:hAnsi="Cambria Math" w:cs="Times New Roman"/>
-                    <w:sz w:val="24"/>
-                    <w:szCs w:val="24"/>
-                  </w:rPr>
-                  <m:t>6</m:t>
-                </m:r>
-              </m:sub>
-            </m:sSub>
-            <m:r>
-              <w:rPr>
-                <w:rFonts w:ascii="Cambria Math" w:eastAsiaTheme="minorEastAsia" w:hAnsi="Cambria Math" w:cs="Times New Roman"/>
-                <w:sz w:val="24"/>
-                <w:szCs w:val="24"/>
-              </w:rPr>
-              <m:t>s</m:t>
+            <m:r>
+              <w:rPr>
+                <w:rFonts w:ascii="Cambria Math" w:eastAsiaTheme="minorEastAsia" w:hAnsi="Cambria Math" w:cs="Times New Roman"/>
+                <w:sz w:val="24"/>
+                <w:szCs w:val="24"/>
+              </w:rPr>
+              <m:t>Q</m:t>
             </m:r>
           </m:e>
-        </m:d>
+          <m:sub>
+            <m:r>
+              <w:rPr>
+                <w:rFonts w:ascii="Cambria Math" w:eastAsiaTheme="minorEastAsia" w:hAnsi="Cambria Math" w:cs="Times New Roman"/>
+                <w:sz w:val="24"/>
+                <w:szCs w:val="24"/>
+              </w:rPr>
+              <m:t>2</m:t>
+            </m:r>
+          </m:sub>
+        </m:sSub>
         <m:r>
           <w:rPr>
             <w:rFonts w:ascii="Cambria Math" w:eastAsiaTheme="minorEastAsia" w:hAnsi="Cambria Math" w:cs="Times New Roman"/>
@@ -1596,15 +1432,7 @@
                     <w:sz w:val="24"/>
                     <w:szCs w:val="24"/>
                   </w:rPr>
-                  <m:t>s</m:t>
-                </m:r>
-                <m:r>
-                  <w:rPr>
-                    <w:rFonts w:ascii="Cambria Math" w:eastAsiaTheme="minorEastAsia" w:hAnsi="Cambria Math" w:cs="Times New Roman"/>
-                    <w:sz w:val="24"/>
-                    <w:szCs w:val="24"/>
-                  </w:rPr>
-                  <m:t>-</m:t>
+                  <m:t>s-</m:t>
                 </m:r>
                 <m:sSub>
                   <m:sSubPr>
@@ -1728,6 +1556,890 @@
           <w:sz w:val="24"/>
           <w:szCs w:val="24"/>
         </w:rPr>
+        <w:tab/>
+        <w:t>Where</w:t>
+      </w:r>
+    </w:p>
+    <w:p>
+      <w:pPr>
+        <w:rPr>
+          <w:rFonts w:ascii="Times New Roman" w:eastAsiaTheme="minorEastAsia" w:hAnsi="Times New Roman" w:cs="Times New Roman"/>
+          <w:sz w:val="24"/>
+          <w:szCs w:val="24"/>
+        </w:rPr>
+      </w:pPr>
+      <m:oMathPara>
+        <m:oMath>
+          <m:sSub>
+            <m:sSubPr>
+              <m:ctrlPr>
+                <w:rPr>
+                  <w:rFonts w:ascii="Cambria Math" w:eastAsiaTheme="minorEastAsia" w:hAnsi="Cambria Math" w:cs="Times New Roman"/>
+                  <w:i/>
+                  <w:sz w:val="24"/>
+                  <w:szCs w:val="24"/>
+                </w:rPr>
+              </m:ctrlPr>
+            </m:sSubPr>
+            <m:e>
+              <m:r>
+                <w:rPr>
+                  <w:rFonts w:ascii="Cambria Math" w:eastAsiaTheme="minorEastAsia" w:hAnsi="Cambria Math" w:cs="Times New Roman"/>
+                  <w:sz w:val="24"/>
+                  <w:szCs w:val="24"/>
+                </w:rPr>
+                <m:t>Q</m:t>
+              </m:r>
+            </m:e>
+            <m:sub>
+              <m:r>
+                <w:rPr>
+                  <w:rFonts w:ascii="Cambria Math" w:eastAsiaTheme="minorEastAsia" w:hAnsi="Cambria Math" w:cs="Times New Roman"/>
+                  <w:sz w:val="24"/>
+                  <w:szCs w:val="24"/>
+                </w:rPr>
+                <m:t>1</m:t>
+              </m:r>
+            </m:sub>
+          </m:sSub>
+          <m:r>
+            <w:rPr>
+              <w:rFonts w:ascii="Cambria Math" w:eastAsiaTheme="minorEastAsia" w:hAnsi="Cambria Math" w:cs="Times New Roman"/>
+              <w:sz w:val="24"/>
+              <w:szCs w:val="24"/>
+            </w:rPr>
+            <m:t>=</m:t>
+          </m:r>
+          <m:sSub>
+            <m:sSubPr>
+              <m:ctrlPr>
+                <w:rPr>
+                  <w:rFonts w:ascii="Cambria Math" w:eastAsiaTheme="minorEastAsia" w:hAnsi="Cambria Math" w:cs="Times New Roman"/>
+                  <w:i/>
+                  <w:sz w:val="24"/>
+                  <w:szCs w:val="24"/>
+                </w:rPr>
+              </m:ctrlPr>
+            </m:sSubPr>
+            <m:e>
+              <m:r>
+                <w:rPr>
+                  <w:rFonts w:ascii="Cambria Math" w:eastAsiaTheme="minorEastAsia" w:hAnsi="Cambria Math" w:cs="Times New Roman"/>
+                  <w:sz w:val="24"/>
+                  <w:szCs w:val="24"/>
+                </w:rPr>
+                <m:t>(x</m:t>
+              </m:r>
+            </m:e>
+            <m:sub>
+              <m:r>
+                <w:rPr>
+                  <w:rFonts w:ascii="Cambria Math" w:eastAsiaTheme="minorEastAsia" w:hAnsi="Cambria Math" w:cs="Times New Roman"/>
+                  <w:sz w:val="24"/>
+                  <w:szCs w:val="24"/>
+                </w:rPr>
+                <m:t>5</m:t>
+              </m:r>
+            </m:sub>
+          </m:sSub>
+          <m:r>
+            <w:rPr>
+              <w:rFonts w:ascii="Cambria Math" w:eastAsiaTheme="minorEastAsia" w:hAnsi="Cambria Math" w:cs="Times New Roman"/>
+              <w:sz w:val="24"/>
+              <w:szCs w:val="24"/>
+            </w:rPr>
+            <m:t>/(</m:t>
+          </m:r>
+          <m:sSub>
+            <m:sSubPr>
+              <m:ctrlPr>
+                <w:rPr>
+                  <w:rFonts w:ascii="Cambria Math" w:eastAsiaTheme="minorEastAsia" w:hAnsi="Cambria Math" w:cs="Times New Roman"/>
+                  <w:i/>
+                  <w:sz w:val="24"/>
+                  <w:szCs w:val="24"/>
+                </w:rPr>
+              </m:ctrlPr>
+            </m:sSubPr>
+            <m:e>
+              <m:r>
+                <w:rPr>
+                  <w:rFonts w:ascii="Cambria Math" w:eastAsiaTheme="minorEastAsia" w:hAnsi="Cambria Math" w:cs="Times New Roman"/>
+                  <w:sz w:val="24"/>
+                  <w:szCs w:val="24"/>
+                </w:rPr>
+                <m:t>x</m:t>
+              </m:r>
+            </m:e>
+            <m:sub>
+              <m:r>
+                <w:rPr>
+                  <w:rFonts w:ascii="Cambria Math" w:eastAsiaTheme="minorEastAsia" w:hAnsi="Cambria Math" w:cs="Times New Roman"/>
+                  <w:sz w:val="24"/>
+                  <w:szCs w:val="24"/>
+                </w:rPr>
+                <m:t>2</m:t>
+              </m:r>
+            </m:sub>
+          </m:sSub>
+          <m:r>
+            <w:rPr>
+              <w:rFonts w:ascii="Cambria Math" w:eastAsiaTheme="minorEastAsia" w:hAnsi="Cambria Math" w:cs="Times New Roman"/>
+              <w:sz w:val="24"/>
+              <w:szCs w:val="24"/>
+            </w:rPr>
+            <m:t>-</m:t>
+          </m:r>
+          <m:sSub>
+            <m:sSubPr>
+              <m:ctrlPr>
+                <w:rPr>
+                  <w:rFonts w:ascii="Cambria Math" w:eastAsiaTheme="minorEastAsia" w:hAnsi="Cambria Math" w:cs="Times New Roman"/>
+                  <w:i/>
+                  <w:sz w:val="24"/>
+                  <w:szCs w:val="24"/>
+                </w:rPr>
+              </m:ctrlPr>
+            </m:sSubPr>
+            <m:e>
+              <m:r>
+                <w:rPr>
+                  <w:rFonts w:ascii="Cambria Math" w:eastAsiaTheme="minorEastAsia" w:hAnsi="Cambria Math" w:cs="Times New Roman"/>
+                  <w:sz w:val="24"/>
+                  <w:szCs w:val="24"/>
+                </w:rPr>
+                <m:t>x</m:t>
+              </m:r>
+            </m:e>
+            <m:sub>
+              <m:r>
+                <w:rPr>
+                  <w:rFonts w:ascii="Cambria Math" w:eastAsiaTheme="minorEastAsia" w:hAnsi="Cambria Math" w:cs="Times New Roman"/>
+                  <w:sz w:val="24"/>
+                  <w:szCs w:val="24"/>
+                </w:rPr>
+                <m:t>1</m:t>
+              </m:r>
+            </m:sub>
+          </m:sSub>
+          <m:r>
+            <w:rPr>
+              <w:rFonts w:ascii="Cambria Math" w:eastAsiaTheme="minorEastAsia" w:hAnsi="Cambria Math" w:cs="Times New Roman"/>
+              <w:sz w:val="24"/>
+              <w:szCs w:val="24"/>
+            </w:rPr>
+            <m:t xml:space="preserve">))*s- </m:t>
+          </m:r>
+          <m:sSub>
+            <m:sSubPr>
+              <m:ctrlPr>
+                <w:rPr>
+                  <w:rFonts w:ascii="Cambria Math" w:eastAsiaTheme="minorEastAsia" w:hAnsi="Cambria Math" w:cs="Times New Roman"/>
+                  <w:i/>
+                  <w:sz w:val="24"/>
+                  <w:szCs w:val="24"/>
+                </w:rPr>
+              </m:ctrlPr>
+            </m:sSubPr>
+            <m:e>
+              <m:r>
+                <w:rPr>
+                  <w:rFonts w:ascii="Cambria Math" w:eastAsiaTheme="minorEastAsia" w:hAnsi="Cambria Math" w:cs="Times New Roman"/>
+                  <w:sz w:val="24"/>
+                  <w:szCs w:val="24"/>
+                </w:rPr>
+                <m:t>x</m:t>
+              </m:r>
+            </m:e>
+            <m:sub>
+              <m:r>
+                <w:rPr>
+                  <w:rFonts w:ascii="Cambria Math" w:eastAsiaTheme="minorEastAsia" w:hAnsi="Cambria Math" w:cs="Times New Roman"/>
+                  <w:sz w:val="24"/>
+                  <w:szCs w:val="24"/>
+                </w:rPr>
+                <m:t>1</m:t>
+              </m:r>
+            </m:sub>
+          </m:sSub>
+          <m:r>
+            <w:rPr>
+              <w:rFonts w:ascii="Cambria Math" w:eastAsiaTheme="minorEastAsia" w:hAnsi="Cambria Math" w:cs="Times New Roman"/>
+              <w:sz w:val="24"/>
+              <w:szCs w:val="24"/>
+            </w:rPr>
+            <m:t>/</m:t>
+          </m:r>
+          <m:r>
+            <m:rPr>
+              <m:sty m:val="p"/>
+            </m:rPr>
+            <w:rPr>
+              <w:rFonts w:ascii="Cambria Math" w:eastAsiaTheme="minorEastAsia" w:hAnsi="Cambria Math" w:cs="Times New Roman"/>
+              <w:sz w:val="24"/>
+              <w:szCs w:val="24"/>
+            </w:rPr>
+            <m:t>tan⁡(</m:t>
+          </m:r>
+          <m:func>
+            <m:funcPr>
+              <m:ctrlPr>
+                <w:rPr>
+                  <w:rFonts w:ascii="Cambria Math" w:eastAsiaTheme="minorEastAsia" w:hAnsi="Cambria Math" w:cs="Times New Roman"/>
+                  <w:i/>
+                  <w:sz w:val="24"/>
+                  <w:szCs w:val="24"/>
+                </w:rPr>
+              </m:ctrlPr>
+            </m:funcPr>
+            <m:fName>
+              <m:r>
+                <m:rPr>
+                  <m:sty m:val="p"/>
+                </m:rPr>
+                <w:rPr>
+                  <w:rFonts w:ascii="Cambria Math" w:eastAsiaTheme="minorEastAsia" w:hAnsi="Cambria Math" w:cs="Times New Roman"/>
+                  <w:sz w:val="24"/>
+                  <w:szCs w:val="24"/>
+                </w:rPr>
+                <m:t>atan</m:t>
+              </m:r>
+            </m:fName>
+            <m:e>
+              <m:d>
+                <m:dPr>
+                  <m:ctrlPr>
+                    <w:rPr>
+                      <w:rFonts w:ascii="Cambria Math" w:eastAsiaTheme="minorEastAsia" w:hAnsi="Cambria Math" w:cs="Times New Roman"/>
+                      <w:i/>
+                      <w:sz w:val="24"/>
+                      <w:szCs w:val="24"/>
+                    </w:rPr>
+                  </m:ctrlPr>
+                </m:dPr>
+                <m:e>
+                  <m:f>
+                    <m:fPr>
+                      <m:ctrlPr>
+                        <w:rPr>
+                          <w:rFonts w:ascii="Cambria Math" w:eastAsiaTheme="minorEastAsia" w:hAnsi="Cambria Math" w:cs="Times New Roman"/>
+                          <w:i/>
+                          <w:sz w:val="24"/>
+                          <w:szCs w:val="24"/>
+                        </w:rPr>
+                      </m:ctrlPr>
+                    </m:fPr>
+                    <m:num>
+                      <m:sSub>
+                        <m:sSubPr>
+                          <m:ctrlPr>
+                            <w:rPr>
+                              <w:rFonts w:ascii="Cambria Math" w:eastAsiaTheme="minorEastAsia" w:hAnsi="Cambria Math" w:cs="Times New Roman"/>
+                              <w:i/>
+                              <w:sz w:val="24"/>
+                              <w:szCs w:val="24"/>
+                            </w:rPr>
+                          </m:ctrlPr>
+                        </m:sSubPr>
+                        <m:e>
+                          <m:r>
+                            <w:rPr>
+                              <w:rFonts w:ascii="Cambria Math" w:eastAsiaTheme="minorEastAsia" w:hAnsi="Cambria Math" w:cs="Times New Roman"/>
+                              <w:sz w:val="24"/>
+                              <w:szCs w:val="24"/>
+                            </w:rPr>
+                            <m:t>x</m:t>
+                          </m:r>
+                        </m:e>
+                        <m:sub>
+                          <m:r>
+                            <w:rPr>
+                              <w:rFonts w:ascii="Cambria Math" w:eastAsiaTheme="minorEastAsia" w:hAnsi="Cambria Math" w:cs="Times New Roman"/>
+                              <w:sz w:val="24"/>
+                              <w:szCs w:val="24"/>
+                            </w:rPr>
+                            <m:t>2</m:t>
+                          </m:r>
+                        </m:sub>
+                      </m:sSub>
+                      <m:r>
+                        <w:rPr>
+                          <w:rFonts w:ascii="Cambria Math" w:eastAsiaTheme="minorEastAsia" w:hAnsi="Cambria Math" w:cs="Times New Roman"/>
+                          <w:sz w:val="24"/>
+                          <w:szCs w:val="24"/>
+                        </w:rPr>
+                        <m:t>-</m:t>
+                      </m:r>
+                      <m:sSub>
+                        <m:sSubPr>
+                          <m:ctrlPr>
+                            <w:rPr>
+                              <w:rFonts w:ascii="Cambria Math" w:eastAsiaTheme="minorEastAsia" w:hAnsi="Cambria Math" w:cs="Times New Roman"/>
+                              <w:i/>
+                              <w:sz w:val="24"/>
+                              <w:szCs w:val="24"/>
+                            </w:rPr>
+                          </m:ctrlPr>
+                        </m:sSubPr>
+                        <m:e>
+                          <m:r>
+                            <w:rPr>
+                              <w:rFonts w:ascii="Cambria Math" w:eastAsiaTheme="minorEastAsia" w:hAnsi="Cambria Math" w:cs="Times New Roman"/>
+                              <w:sz w:val="24"/>
+                              <w:szCs w:val="24"/>
+                            </w:rPr>
+                            <m:t>x</m:t>
+                          </m:r>
+                        </m:e>
+                        <m:sub>
+                          <m:r>
+                            <w:rPr>
+                              <w:rFonts w:ascii="Cambria Math" w:eastAsiaTheme="minorEastAsia" w:hAnsi="Cambria Math" w:cs="Times New Roman"/>
+                              <w:sz w:val="24"/>
+                              <w:szCs w:val="24"/>
+                            </w:rPr>
+                            <m:t>1</m:t>
+                          </m:r>
+                        </m:sub>
+                      </m:sSub>
+                    </m:num>
+                    <m:den>
+                      <m:sSub>
+                        <m:sSubPr>
+                          <m:ctrlPr>
+                            <w:rPr>
+                              <w:rFonts w:ascii="Cambria Math" w:eastAsiaTheme="minorEastAsia" w:hAnsi="Cambria Math" w:cs="Times New Roman"/>
+                              <w:i/>
+                              <w:sz w:val="24"/>
+                              <w:szCs w:val="24"/>
+                            </w:rPr>
+                          </m:ctrlPr>
+                        </m:sSubPr>
+                        <m:e>
+                          <m:r>
+                            <w:rPr>
+                              <w:rFonts w:ascii="Cambria Math" w:eastAsiaTheme="minorEastAsia" w:hAnsi="Cambria Math" w:cs="Times New Roman"/>
+                              <w:sz w:val="24"/>
+                              <w:szCs w:val="24"/>
+                            </w:rPr>
+                            <m:t>x</m:t>
+                          </m:r>
+                        </m:e>
+                        <m:sub>
+                          <m:r>
+                            <w:rPr>
+                              <w:rFonts w:ascii="Cambria Math" w:eastAsiaTheme="minorEastAsia" w:hAnsi="Cambria Math" w:cs="Times New Roman"/>
+                              <w:sz w:val="24"/>
+                              <w:szCs w:val="24"/>
+                            </w:rPr>
+                            <m:t>5</m:t>
+                          </m:r>
+                        </m:sub>
+                      </m:sSub>
+                    </m:den>
+                  </m:f>
+                </m:e>
+              </m:d>
+            </m:e>
+          </m:func>
+          <m:r>
+            <w:rPr>
+              <w:rFonts w:ascii="Cambria Math" w:eastAsiaTheme="minorEastAsia" w:hAnsi="Cambria Math" w:cs="Times New Roman"/>
+              <w:sz w:val="24"/>
+              <w:szCs w:val="24"/>
+            </w:rPr>
+            <m:t xml:space="preserve">) </m:t>
+          </m:r>
+        </m:oMath>
+      </m:oMathPara>
+    </w:p>
+    <w:p>
+      <w:pPr>
+        <w:rPr>
+          <w:rFonts w:ascii="Times New Roman" w:eastAsiaTheme="minorEastAsia" w:hAnsi="Times New Roman" w:cs="Times New Roman"/>
+          <w:sz w:val="24"/>
+          <w:szCs w:val="24"/>
+        </w:rPr>
+      </w:pPr>
+      <m:oMathPara>
+        <m:oMath>
+          <m:sSub>
+            <m:sSubPr>
+              <m:ctrlPr>
+                <w:rPr>
+                  <w:rFonts w:ascii="Cambria Math" w:eastAsiaTheme="minorEastAsia" w:hAnsi="Cambria Math" w:cs="Times New Roman"/>
+                  <w:i/>
+                  <w:sz w:val="24"/>
+                  <w:szCs w:val="24"/>
+                </w:rPr>
+              </m:ctrlPr>
+            </m:sSubPr>
+            <m:e>
+              <m:r>
+                <w:rPr>
+                  <w:rFonts w:ascii="Cambria Math" w:eastAsiaTheme="minorEastAsia" w:hAnsi="Cambria Math" w:cs="Times New Roman"/>
+                  <w:sz w:val="24"/>
+                  <w:szCs w:val="24"/>
+                </w:rPr>
+                <m:t>Q</m:t>
+              </m:r>
+            </m:e>
+            <m:sub>
+              <m:r>
+                <w:rPr>
+                  <w:rFonts w:ascii="Cambria Math" w:eastAsiaTheme="minorEastAsia" w:hAnsi="Cambria Math" w:cs="Times New Roman"/>
+                  <w:sz w:val="24"/>
+                  <w:szCs w:val="24"/>
+                </w:rPr>
+                <m:t>2</m:t>
+              </m:r>
+            </m:sub>
+          </m:sSub>
+          <m:r>
+            <w:rPr>
+              <w:rFonts w:ascii="Cambria Math" w:eastAsiaTheme="minorEastAsia" w:hAnsi="Cambria Math" w:cs="Times New Roman"/>
+              <w:sz w:val="24"/>
+              <w:szCs w:val="24"/>
+            </w:rPr>
+            <m:t xml:space="preserve">= </m:t>
+          </m:r>
+          <m:sSub>
+            <m:sSubPr>
+              <m:ctrlPr>
+                <w:rPr>
+                  <w:rFonts w:ascii="Cambria Math" w:eastAsiaTheme="minorEastAsia" w:hAnsi="Cambria Math" w:cs="Times New Roman"/>
+                  <w:i/>
+                  <w:sz w:val="24"/>
+                  <w:szCs w:val="24"/>
+                </w:rPr>
+              </m:ctrlPr>
+            </m:sSubPr>
+            <m:e>
+              <m:r>
+                <w:rPr>
+                  <w:rFonts w:ascii="Cambria Math" w:eastAsiaTheme="minorEastAsia" w:hAnsi="Cambria Math" w:cs="Times New Roman"/>
+                  <w:sz w:val="24"/>
+                  <w:szCs w:val="24"/>
+                </w:rPr>
+                <m:t>(x</m:t>
+              </m:r>
+            </m:e>
+            <m:sub>
+              <m:r>
+                <w:rPr>
+                  <w:rFonts w:ascii="Cambria Math" w:eastAsiaTheme="minorEastAsia" w:hAnsi="Cambria Math" w:cs="Times New Roman"/>
+                  <w:sz w:val="24"/>
+                  <w:szCs w:val="24"/>
+                </w:rPr>
+                <m:t>5</m:t>
+              </m:r>
+            </m:sub>
+          </m:sSub>
+          <m:r>
+            <w:rPr>
+              <w:rFonts w:ascii="Cambria Math" w:eastAsiaTheme="minorEastAsia" w:hAnsi="Cambria Math" w:cs="Times New Roman"/>
+              <w:sz w:val="24"/>
+              <w:szCs w:val="24"/>
+            </w:rPr>
+            <m:t>/(</m:t>
+          </m:r>
+          <m:sSub>
+            <m:sSubPr>
+              <m:ctrlPr>
+                <w:rPr>
+                  <w:rFonts w:ascii="Cambria Math" w:eastAsiaTheme="minorEastAsia" w:hAnsi="Cambria Math" w:cs="Times New Roman"/>
+                  <w:i/>
+                  <w:sz w:val="24"/>
+                  <w:szCs w:val="24"/>
+                </w:rPr>
+              </m:ctrlPr>
+            </m:sSubPr>
+            <m:e>
+              <m:r>
+                <w:rPr>
+                  <w:rFonts w:ascii="Cambria Math" w:eastAsiaTheme="minorEastAsia" w:hAnsi="Cambria Math" w:cs="Times New Roman"/>
+                  <w:sz w:val="24"/>
+                  <w:szCs w:val="24"/>
+                </w:rPr>
+                <m:t>x</m:t>
+              </m:r>
+            </m:e>
+            <m:sub>
+              <m:r>
+                <w:rPr>
+                  <w:rFonts w:ascii="Cambria Math" w:eastAsiaTheme="minorEastAsia" w:hAnsi="Cambria Math" w:cs="Times New Roman"/>
+                  <w:sz w:val="24"/>
+                  <w:szCs w:val="24"/>
+                </w:rPr>
+                <m:t>4</m:t>
+              </m:r>
+            </m:sub>
+          </m:sSub>
+          <m:r>
+            <w:rPr>
+              <w:rFonts w:ascii="Cambria Math" w:eastAsiaTheme="minorEastAsia" w:hAnsi="Cambria Math" w:cs="Times New Roman"/>
+              <w:sz w:val="24"/>
+              <w:szCs w:val="24"/>
+            </w:rPr>
+            <m:t>-</m:t>
+          </m:r>
+          <m:sSub>
+            <m:sSubPr>
+              <m:ctrlPr>
+                <w:rPr>
+                  <w:rFonts w:ascii="Cambria Math" w:eastAsiaTheme="minorEastAsia" w:hAnsi="Cambria Math" w:cs="Times New Roman"/>
+                  <w:i/>
+                  <w:sz w:val="24"/>
+                  <w:szCs w:val="24"/>
+                </w:rPr>
+              </m:ctrlPr>
+            </m:sSubPr>
+            <m:e>
+              <m:r>
+                <w:rPr>
+                  <w:rFonts w:ascii="Cambria Math" w:eastAsiaTheme="minorEastAsia" w:hAnsi="Cambria Math" w:cs="Times New Roman"/>
+                  <w:sz w:val="24"/>
+                  <w:szCs w:val="24"/>
+                </w:rPr>
+                <m:t>x</m:t>
+              </m:r>
+            </m:e>
+            <m:sub>
+              <m:r>
+                <w:rPr>
+                  <w:rFonts w:ascii="Cambria Math" w:eastAsiaTheme="minorEastAsia" w:hAnsi="Cambria Math" w:cs="Times New Roman"/>
+                  <w:sz w:val="24"/>
+                  <w:szCs w:val="24"/>
+                </w:rPr>
+                <m:t>3</m:t>
+              </m:r>
+            </m:sub>
+          </m:sSub>
+          <m:r>
+            <w:rPr>
+              <w:rFonts w:ascii="Cambria Math" w:eastAsiaTheme="minorEastAsia" w:hAnsi="Cambria Math" w:cs="Times New Roman"/>
+              <w:sz w:val="24"/>
+              <w:szCs w:val="24"/>
+            </w:rPr>
+            <m:t>))*</m:t>
+          </m:r>
+          <m:r>
+            <w:rPr>
+              <w:rFonts w:ascii="Cambria Math" w:eastAsiaTheme="minorEastAsia" w:hAnsi="Cambria Math" w:cs="Times New Roman"/>
+              <w:sz w:val="24"/>
+              <w:szCs w:val="24"/>
+            </w:rPr>
+            <m:t>-</m:t>
+          </m:r>
+          <m:r>
+            <w:rPr>
+              <w:rFonts w:ascii="Cambria Math" w:eastAsiaTheme="minorEastAsia" w:hAnsi="Cambria Math" w:cs="Times New Roman"/>
+              <w:sz w:val="24"/>
+              <w:szCs w:val="24"/>
+            </w:rPr>
+            <m:t>s</m:t>
+          </m:r>
+          <m:r>
+            <w:rPr>
+              <w:rFonts w:ascii="Cambria Math" w:eastAsiaTheme="minorEastAsia" w:hAnsi="Cambria Math" w:cs="Times New Roman"/>
+              <w:sz w:val="24"/>
+              <w:szCs w:val="24"/>
+            </w:rPr>
+            <m:t>+</m:t>
+          </m:r>
+          <m:sSub>
+            <m:sSubPr>
+              <m:ctrlPr>
+                <w:rPr>
+                  <w:rFonts w:ascii="Cambria Math" w:eastAsiaTheme="minorEastAsia" w:hAnsi="Cambria Math" w:cs="Times New Roman"/>
+                  <w:i/>
+                  <w:sz w:val="24"/>
+                  <w:szCs w:val="24"/>
+                </w:rPr>
+              </m:ctrlPr>
+            </m:sSubPr>
+            <m:e>
+              <m:r>
+                <w:rPr>
+                  <w:rFonts w:ascii="Cambria Math" w:eastAsiaTheme="minorEastAsia" w:hAnsi="Cambria Math" w:cs="Times New Roman"/>
+                  <w:sz w:val="24"/>
+                  <w:szCs w:val="24"/>
+                </w:rPr>
+                <m:t>x</m:t>
+              </m:r>
+            </m:e>
+            <m:sub>
+              <m:r>
+                <w:rPr>
+                  <w:rFonts w:ascii="Cambria Math" w:eastAsiaTheme="minorEastAsia" w:hAnsi="Cambria Math" w:cs="Times New Roman"/>
+                  <w:sz w:val="24"/>
+                  <w:szCs w:val="24"/>
+                </w:rPr>
+                <m:t>3</m:t>
+              </m:r>
+            </m:sub>
+          </m:sSub>
+          <m:r>
+            <w:rPr>
+              <w:rFonts w:ascii="Cambria Math" w:eastAsiaTheme="minorEastAsia" w:hAnsi="Cambria Math" w:cs="Times New Roman"/>
+              <w:sz w:val="24"/>
+              <w:szCs w:val="24"/>
+            </w:rPr>
+            <m:t>/</m:t>
+          </m:r>
+          <m:r>
+            <m:rPr>
+              <m:sty m:val="p"/>
+            </m:rPr>
+            <w:rPr>
+              <w:rFonts w:ascii="Cambria Math" w:eastAsiaTheme="minorEastAsia" w:hAnsi="Cambria Math" w:cs="Times New Roman"/>
+              <w:sz w:val="24"/>
+              <w:szCs w:val="24"/>
+            </w:rPr>
+            <m:t>tan⁡(</m:t>
+          </m:r>
+          <m:func>
+            <m:funcPr>
+              <m:ctrlPr>
+                <w:rPr>
+                  <w:rFonts w:ascii="Cambria Math" w:eastAsiaTheme="minorEastAsia" w:hAnsi="Cambria Math" w:cs="Times New Roman"/>
+                  <w:i/>
+                  <w:sz w:val="24"/>
+                  <w:szCs w:val="24"/>
+                </w:rPr>
+              </m:ctrlPr>
+            </m:funcPr>
+            <m:fName>
+              <m:r>
+                <m:rPr>
+                  <m:sty m:val="p"/>
+                </m:rPr>
+                <w:rPr>
+                  <w:rFonts w:ascii="Cambria Math" w:eastAsiaTheme="minorEastAsia" w:hAnsi="Cambria Math" w:cs="Times New Roman"/>
+                  <w:sz w:val="24"/>
+                  <w:szCs w:val="24"/>
+                </w:rPr>
+                <m:t>atan</m:t>
+              </m:r>
+            </m:fName>
+            <m:e>
+              <m:d>
+                <m:dPr>
+                  <m:ctrlPr>
+                    <w:rPr>
+                      <w:rFonts w:ascii="Cambria Math" w:eastAsiaTheme="minorEastAsia" w:hAnsi="Cambria Math" w:cs="Times New Roman"/>
+                      <w:i/>
+                      <w:sz w:val="24"/>
+                      <w:szCs w:val="24"/>
+                    </w:rPr>
+                  </m:ctrlPr>
+                </m:dPr>
+                <m:e>
+                  <m:f>
+                    <m:fPr>
+                      <m:ctrlPr>
+                        <w:rPr>
+                          <w:rFonts w:ascii="Cambria Math" w:eastAsiaTheme="minorEastAsia" w:hAnsi="Cambria Math" w:cs="Times New Roman"/>
+                          <w:i/>
+                          <w:sz w:val="24"/>
+                          <w:szCs w:val="24"/>
+                        </w:rPr>
+                      </m:ctrlPr>
+                    </m:fPr>
+                    <m:num>
+                      <m:sSub>
+                        <m:sSubPr>
+                          <m:ctrlPr>
+                            <w:rPr>
+                              <w:rFonts w:ascii="Cambria Math" w:eastAsiaTheme="minorEastAsia" w:hAnsi="Cambria Math" w:cs="Times New Roman"/>
+                              <w:i/>
+                              <w:sz w:val="24"/>
+                              <w:szCs w:val="24"/>
+                            </w:rPr>
+                          </m:ctrlPr>
+                        </m:sSubPr>
+                        <m:e>
+                          <m:r>
+                            <w:rPr>
+                              <w:rFonts w:ascii="Cambria Math" w:eastAsiaTheme="minorEastAsia" w:hAnsi="Cambria Math" w:cs="Times New Roman"/>
+                              <w:sz w:val="24"/>
+                              <w:szCs w:val="24"/>
+                            </w:rPr>
+                            <m:t>x</m:t>
+                          </m:r>
+                        </m:e>
+                        <m:sub>
+                          <m:r>
+                            <w:rPr>
+                              <w:rFonts w:ascii="Cambria Math" w:eastAsiaTheme="minorEastAsia" w:hAnsi="Cambria Math" w:cs="Times New Roman"/>
+                              <w:sz w:val="24"/>
+                              <w:szCs w:val="24"/>
+                            </w:rPr>
+                            <m:t>4</m:t>
+                          </m:r>
+                        </m:sub>
+                      </m:sSub>
+                      <m:r>
+                        <w:rPr>
+                          <w:rFonts w:ascii="Cambria Math" w:eastAsiaTheme="minorEastAsia" w:hAnsi="Cambria Math" w:cs="Times New Roman"/>
+                          <w:sz w:val="24"/>
+                          <w:szCs w:val="24"/>
+                        </w:rPr>
+                        <m:t>-</m:t>
+                      </m:r>
+                      <m:sSub>
+                        <m:sSubPr>
+                          <m:ctrlPr>
+                            <w:rPr>
+                              <w:rFonts w:ascii="Cambria Math" w:eastAsiaTheme="minorEastAsia" w:hAnsi="Cambria Math" w:cs="Times New Roman"/>
+                              <w:i/>
+                              <w:sz w:val="24"/>
+                              <w:szCs w:val="24"/>
+                            </w:rPr>
+                          </m:ctrlPr>
+                        </m:sSubPr>
+                        <m:e>
+                          <m:r>
+                            <w:rPr>
+                              <w:rFonts w:ascii="Cambria Math" w:eastAsiaTheme="minorEastAsia" w:hAnsi="Cambria Math" w:cs="Times New Roman"/>
+                              <w:sz w:val="24"/>
+                              <w:szCs w:val="24"/>
+                            </w:rPr>
+                            <m:t>x</m:t>
+                          </m:r>
+                        </m:e>
+                        <m:sub>
+                          <m:r>
+                            <w:rPr>
+                              <w:rFonts w:ascii="Cambria Math" w:eastAsiaTheme="minorEastAsia" w:hAnsi="Cambria Math" w:cs="Times New Roman"/>
+                              <w:sz w:val="24"/>
+                              <w:szCs w:val="24"/>
+                            </w:rPr>
+                            <m:t>3</m:t>
+                          </m:r>
+                        </m:sub>
+                      </m:sSub>
+                    </m:num>
+                    <m:den>
+                      <m:sSub>
+                        <m:sSubPr>
+                          <m:ctrlPr>
+                            <w:rPr>
+                              <w:rFonts w:ascii="Cambria Math" w:eastAsiaTheme="minorEastAsia" w:hAnsi="Cambria Math" w:cs="Times New Roman"/>
+                              <w:i/>
+                              <w:sz w:val="24"/>
+                              <w:szCs w:val="24"/>
+                            </w:rPr>
+                          </m:ctrlPr>
+                        </m:sSubPr>
+                        <m:e>
+                          <m:r>
+                            <w:rPr>
+                              <w:rFonts w:ascii="Cambria Math" w:eastAsiaTheme="minorEastAsia" w:hAnsi="Cambria Math" w:cs="Times New Roman"/>
+                              <w:sz w:val="24"/>
+                              <w:szCs w:val="24"/>
+                            </w:rPr>
+                            <m:t>x</m:t>
+                          </m:r>
+                        </m:e>
+                        <m:sub>
+                          <m:r>
+                            <w:rPr>
+                              <w:rFonts w:ascii="Cambria Math" w:eastAsiaTheme="minorEastAsia" w:hAnsi="Cambria Math" w:cs="Times New Roman"/>
+                              <w:sz w:val="24"/>
+                              <w:szCs w:val="24"/>
+                            </w:rPr>
+                            <m:t>5</m:t>
+                          </m:r>
+                        </m:sub>
+                      </m:sSub>
+                    </m:den>
+                  </m:f>
+                </m:e>
+              </m:d>
+            </m:e>
+          </m:func>
+          <m:r>
+            <w:rPr>
+              <w:rFonts w:ascii="Cambria Math" w:eastAsiaTheme="minorEastAsia" w:hAnsi="Cambria Math" w:cs="Times New Roman"/>
+              <w:sz w:val="24"/>
+              <w:szCs w:val="24"/>
+            </w:rPr>
+            <m:t>)</m:t>
+          </m:r>
+          <m:r>
+            <w:rPr>
+              <w:rFonts w:ascii="Cambria Math" w:eastAsiaTheme="minorEastAsia" w:hAnsi="Cambria Math" w:cs="Times New Roman"/>
+              <w:sz w:val="24"/>
+              <w:szCs w:val="24"/>
+            </w:rPr>
+            <m:t>+</m:t>
+          </m:r>
+          <m:r>
+            <w:rPr>
+              <w:rFonts w:ascii="Cambria Math" w:eastAsiaTheme="minorEastAsia" w:hAnsi="Cambria Math" w:cs="Times New Roman"/>
+              <w:sz w:val="24"/>
+              <w:szCs w:val="24"/>
+            </w:rPr>
+            <m:t xml:space="preserve"> </m:t>
+          </m:r>
+          <m:sSub>
+            <m:sSubPr>
+              <m:ctrlPr>
+                <w:rPr>
+                  <w:rFonts w:ascii="Cambria Math" w:eastAsiaTheme="minorEastAsia" w:hAnsi="Cambria Math" w:cs="Times New Roman"/>
+                  <w:i/>
+                  <w:sz w:val="24"/>
+                  <w:szCs w:val="24"/>
+                </w:rPr>
+              </m:ctrlPr>
+            </m:sSubPr>
+            <m:e>
+              <m:r>
+                <w:rPr>
+                  <w:rFonts w:ascii="Cambria Math" w:eastAsiaTheme="minorEastAsia" w:hAnsi="Cambria Math" w:cs="Times New Roman"/>
+                  <w:sz w:val="24"/>
+                  <w:szCs w:val="24"/>
+                </w:rPr>
+                <m:t>x</m:t>
+              </m:r>
+            </m:e>
+            <m:sub>
+              <m:r>
+                <w:rPr>
+                  <w:rFonts w:ascii="Cambria Math" w:eastAsiaTheme="minorEastAsia" w:hAnsi="Cambria Math" w:cs="Times New Roman"/>
+                  <w:sz w:val="24"/>
+                  <w:szCs w:val="24"/>
+                </w:rPr>
+                <m:t>5</m:t>
+              </m:r>
+            </m:sub>
+          </m:sSub>
+          <m:r>
+            <w:rPr>
+              <w:rFonts w:ascii="Cambria Math" w:eastAsiaTheme="minorEastAsia" w:hAnsi="Cambria Math" w:cs="Times New Roman"/>
+              <w:sz w:val="24"/>
+              <w:szCs w:val="24"/>
+            </w:rPr>
+            <m:t xml:space="preserve">   </m:t>
+          </m:r>
+        </m:oMath>
+      </m:oMathPara>
+    </w:p>
+    <w:p>
+      <w:pPr>
+        <w:rPr>
+          <w:rFonts w:ascii="Times New Roman" w:eastAsiaTheme="minorEastAsia" w:hAnsi="Times New Roman" w:cs="Times New Roman"/>
+          <w:sz w:val="24"/>
+          <w:szCs w:val="24"/>
+        </w:rPr>
+      </w:pPr>
+      <w:r>
+        <w:rPr>
+          <w:rFonts w:ascii="Times New Roman" w:eastAsiaTheme="minorEastAsia" w:hAnsi="Times New Roman" w:cs="Times New Roman"/>
+          <w:sz w:val="24"/>
+          <w:szCs w:val="24"/>
+        </w:rPr>
         <w:t>Constraints to be investigated</w:t>
       </w:r>
       <w:r>
@@ -1768,6 +2480,8 @@
         </w:rPr>
         <w:t xml:space="preserve"> Case</w:t>
       </w:r>
+      <w:bookmarkStart w:id="0" w:name="_GoBack"/>
+      <w:bookmarkEnd w:id="0"/>
     </w:p>
     <w:p>
       <w:pPr>
@@ -2260,8 +2974,6 @@
           <w:szCs w:val="24"/>
         </w:rPr>
       </w:pPr>
-      <w:bookmarkStart w:id="0" w:name="_GoBack"/>
-      <w:bookmarkEnd w:id="0"/>
     </w:p>
     <w:sectPr>
       <w:pgSz w:w="12240" w:h="15840"/>

</xml_diff>